<commit_message>
a line in master change to be pushed online. ps
</commit_message>
<xml_diff>
--- a/PE13 Function& View.docx
+++ b/PE13 Function& View.docx
@@ -4,13 +4,24 @@
   <w:body>
     <w:p>
       <w:r>
+        <w:t>Changes in the file..</w:t>
+      </w:r>
+      <w:bookmarkStart w:id="0" w:name="_GoBack"/>
+      <w:bookmarkEnd w:id="0"/>
+    </w:p>
+    <w:p/>
+    <w:p>
+      <w:r>
         <w:t>Function</w:t>
       </w:r>
     </w:p>
     <w:p>
       <w:r>
+        <w:rPr>
+          <w:noProof/>
+        </w:rPr>
         <w:drawing>
-          <wp:inline distT="0" distB="0" distL="0" distR="0" wp14:anchorId="2BA8BD19" wp14:editId="49226058">
+          <wp:inline distT="0" distB="0" distL="0" distR="0" wp14:anchorId="1FC36D4D" wp14:editId="2744E4E9">
             <wp:extent cx="5943600" cy="2066925"/>
             <wp:effectExtent l="0" t="0" r="0" b="3175"/>
             <wp:docPr id="1" name="Picture 1"/>
@@ -55,8 +66,11 @@
     </w:p>
     <w:p>
       <w:r>
+        <w:rPr>
+          <w:noProof/>
+        </w:rPr>
         <w:drawing>
-          <wp:inline distT="0" distB="0" distL="0" distR="0" wp14:anchorId="739C339C" wp14:editId="3E86E05B">
+          <wp:inline distT="0" distB="0" distL="0" distR="0" wp14:anchorId="190E927E" wp14:editId="5F16A910">
             <wp:extent cx="5943600" cy="1003935"/>
             <wp:effectExtent l="0" t="0" r="0" b="0"/>
             <wp:docPr id="2" name="Picture 2"/>
@@ -98,13 +112,14 @@
       <w:r>
         <w:t>Execute</w:t>
       </w:r>
-      <w:bookmarkStart w:id="0" w:name="_GoBack"/>
-      <w:bookmarkEnd w:id="0"/>
-    </w:p>
-    <w:p>
-      <w:r>
+    </w:p>
+    <w:p>
+      <w:r>
+        <w:rPr>
+          <w:noProof/>
+        </w:rPr>
         <w:drawing>
-          <wp:inline distT="0" distB="0" distL="0" distR="0" wp14:anchorId="28C65C89" wp14:editId="2F8A936C">
+          <wp:inline distT="0" distB="0" distL="0" distR="0" wp14:anchorId="0360BAFC" wp14:editId="30F205CD">
             <wp:extent cx="5943600" cy="2872740"/>
             <wp:effectExtent l="0" t="0" r="0" b="0"/>
             <wp:docPr id="3" name="Picture 3"/>

</xml_diff>